<commit_message>
add topics in links but 1 section left
</commit_message>
<xml_diff>
--- a/12. HTML Links/12.1 HTML Links Colors.docx
+++ b/12. HTML Links/12.1 HTML Links Colors.docx
@@ -33,6 +33,7 @@
           <w:szCs w:val="22"/>
         </w:rPr>
       </w:pPr>
+      <w:bookmarkStart w:id="0" w:name="_Hlk211297720"/>
       <w:r>
         <w:rPr>
           <w:b/>
@@ -51,6 +52,7 @@
         </w:rPr>
         <w:t>Link Colors</w:t>
       </w:r>
+      <w:bookmarkEnd w:id="0"/>
       <w:r>
         <w:rPr>
           <w:b/>
@@ -439,6 +441,25 @@
       </w:r>
     </w:p>
     <w:p>
+      <w:pPr>
+        <w:rPr>
+          <w:b/>
+          <w:bCs/>
+          <w:sz w:val="40"/>
+          <w:szCs w:val="40"/>
+        </w:rPr>
+      </w:pPr>
+      <w:r>
+        <w:rPr>
+          <w:b/>
+          <w:bCs/>
+          <w:sz w:val="40"/>
+          <w:szCs w:val="40"/>
+        </w:rPr>
+        <w:t>Change Link Colors:</w:t>
+      </w:r>
+    </w:p>
+    <w:p>
       <w:r>
         <w:t>You can change the link state colors, by using CSS:</w:t>
       </w:r>
@@ -1039,16 +1060,7 @@
           <w:sz w:val="40"/>
           <w:szCs w:val="40"/>
         </w:rPr>
-        <w:t>Buttons</w:t>
-      </w:r>
-      <w:r>
-        <w:rPr>
-          <w:b/>
-          <w:bCs/>
-          <w:sz w:val="40"/>
-          <w:szCs w:val="40"/>
-        </w:rPr>
-        <w:t>:</w:t>
+        <w:t>Buttons:</w:t>
       </w:r>
     </w:p>
     <w:p>
@@ -1496,16 +1508,7 @@
           <w:i/>
           <w:iCs/>
         </w:rPr>
-        <w:t xml:space="preserve">Active </w:t>
-      </w:r>
-      <w:r>
-        <w:rPr>
-          <w:b/>
-          <w:bCs/>
-          <w:i/>
-          <w:iCs/>
-        </w:rPr>
-        <w:t>link</w:t>
+        <w:t>Active link</w:t>
       </w:r>
       <w:r>
         <w:rPr>
@@ -1601,16 +1604,7 @@
           <w:i/>
           <w:iCs/>
         </w:rPr>
-        <w:t xml:space="preserve">Visited </w:t>
-      </w:r>
-      <w:r>
-        <w:rPr>
-          <w:b/>
-          <w:bCs/>
-          <w:i/>
-          <w:iCs/>
-        </w:rPr>
-        <w:t>link</w:t>
+        <w:t>Visited link</w:t>
       </w:r>
       <w:r>
         <w:rPr>
@@ -2433,6 +2427,7 @@
   <w:style w:type="character" w:default="1" w:styleId="DefaultParagraphFont">
     <w:name w:val="Default Paragraph Font"/>
     <w:uiPriority w:val="1"/>
+    <w:semiHidden/>
     <w:unhideWhenUsed/>
   </w:style>
   <w:style w:type="table" w:default="1" w:styleId="TableNormal">

</xml_diff>